<commit_message>
bchwtz published a site update
</commit_message>
<xml_diff>
--- a/data/bchwtz-posterevaluation.docx
+++ b/data/bchwtz-posterevaluation.docx
@@ -27,25 +27,7 @@
           <w:bCs/>
           <w:color w:val="A6A6A6" w:themeColor="background1" w:themeShade="A6"/>
         </w:rPr>
-        <w:t xml:space="preserve">Date: </w:t>
-      </w:r>
-      <w:r>
-        <w:rPr>
-          <w:rFonts w:ascii="Helvetica Neue" w:hAnsi="Helvetica Neue"/>
-          <w:b/>
-          <w:bCs/>
-          <w:color w:val="A6A6A6" w:themeColor="background1" w:themeShade="A6"/>
-        </w:rPr>
-        <w:t>__________</w:t>
-      </w:r>
-      <w:r>
-        <w:rPr>
-          <w:rFonts w:ascii="Helvetica Neue" w:hAnsi="Helvetica Neue"/>
-          <w:b/>
-          <w:bCs/>
-          <w:color w:val="A6A6A6" w:themeColor="background1" w:themeShade="A6"/>
-        </w:rPr>
-        <w:t xml:space="preserve">    Module: __________</w:t>
+        <w:t>Date: __________    Module: __________</w:t>
       </w:r>
     </w:p>
     <w:p>
@@ -215,14 +197,14 @@
                         <a:effectLst/>
                         <a:extLst>
                           <a:ext uri="{909E8E84-426E-40dd-AFC4-6F175D3DCCD1}">
-                            <a14:hiddenFill xmlns:lc="http://schemas.openxmlformats.org/drawingml/2006/lockedCanvas" xmlns:a14="http://schemas.microsoft.com/office/drawing/2010/main" xmlns="" xmlns:p="http://schemas.openxmlformats.org/presentationml/2006/main" xmlns:w="http://schemas.openxmlformats.org/wordprocessingml/2006/main" xmlns:w10="urn:schemas-microsoft-com:office:word" xmlns:v="urn:schemas-microsoft-com:vml" xmlns:o="urn:schemas-microsoft-com:office:office">
+                            <a14:hiddenFill xmlns:o="urn:schemas-microsoft-com:office:office" xmlns:v="urn:schemas-microsoft-com:vml" xmlns:w10="urn:schemas-microsoft-com:office:word" xmlns:w="http://schemas.openxmlformats.org/wordprocessingml/2006/main" xmlns:p="http://schemas.openxmlformats.org/presentationml/2006/main" xmlns="" xmlns:a14="http://schemas.microsoft.com/office/drawing/2010/main" xmlns:lc="http://schemas.openxmlformats.org/drawingml/2006/lockedCanvas">
                               <a:solidFill>
                                 <a:schemeClr val="accent2"/>
                               </a:solidFill>
                             </a14:hiddenFill>
                           </a:ext>
                           <a:ext uri="{AF507438-7753-43e0-B8FC-AC1667EBCBE1}">
-                            <a14:hiddenEffects xmlns:lc="http://schemas.openxmlformats.org/drawingml/2006/lockedCanvas" xmlns:a14="http://schemas.microsoft.com/office/drawing/2010/main" xmlns="" xmlns:p="http://schemas.openxmlformats.org/presentationml/2006/main" xmlns:w="http://schemas.openxmlformats.org/wordprocessingml/2006/main" xmlns:w10="urn:schemas-microsoft-com:office:word" xmlns:v="urn:schemas-microsoft-com:vml" xmlns:o="urn:schemas-microsoft-com:office:office">
+                            <a14:hiddenEffects xmlns:o="urn:schemas-microsoft-com:office:office" xmlns:v="urn:schemas-microsoft-com:vml" xmlns:w10="urn:schemas-microsoft-com:office:word" xmlns:w="http://schemas.openxmlformats.org/wordprocessingml/2006/main" xmlns:p="http://schemas.openxmlformats.org/presentationml/2006/main" xmlns="" xmlns:a14="http://schemas.microsoft.com/office/drawing/2010/main" xmlns:lc="http://schemas.openxmlformats.org/drawingml/2006/lockedCanvas">
                               <a:effectLst>
                                 <a:outerShdw blurRad="63500" dist="35921" dir="2700000" algn="ctr" rotWithShape="0">
                                   <a:schemeClr val="bg2"/>
@@ -759,7 +741,87 @@
                 <w:szCs w:val="20"/>
                 <w:lang w:val="en-US" w:eastAsia="en-US"/>
               </w:rPr>
-              <w:t>The ratio of graphic elements and text is balanced and they are clearly separated.</w:t>
+              <w:t xml:space="preserve">The ratio of graphic </w:t>
+            </w:r>
+            <w:r>
+              <w:rPr>
+                <w:rFonts w:ascii="Helvetica Neue Light" w:eastAsiaTheme="minorHAnsi" w:hAnsi="Helvetica Neue Light" w:cstheme="minorBidi"/>
+                <w:color w:val="000000" w:themeColor="text1"/>
+                <w:sz w:val="20"/>
+                <w:szCs w:val="20"/>
+                <w:lang w:val="en-US" w:eastAsia="en-US"/>
+              </w:rPr>
+              <w:t xml:space="preserve">and non-textual </w:t>
+            </w:r>
+            <w:r>
+              <w:rPr>
+                <w:rFonts w:ascii="Helvetica Neue Light" w:eastAsiaTheme="minorHAnsi" w:hAnsi="Helvetica Neue Light" w:cstheme="minorBidi"/>
+                <w:color w:val="000000" w:themeColor="text1"/>
+                <w:sz w:val="20"/>
+                <w:szCs w:val="20"/>
+                <w:lang w:val="en-US" w:eastAsia="en-US"/>
+              </w:rPr>
+              <w:t xml:space="preserve">elements </w:t>
+            </w:r>
+            <w:r>
+              <w:rPr>
+                <w:rFonts w:ascii="Helvetica Neue Light" w:eastAsiaTheme="minorHAnsi" w:hAnsi="Helvetica Neue Light" w:cstheme="minorBidi"/>
+                <w:color w:val="000000" w:themeColor="text1"/>
+                <w:sz w:val="20"/>
+                <w:szCs w:val="20"/>
+                <w:lang w:val="en-US" w:eastAsia="en-US"/>
+              </w:rPr>
+              <w:t xml:space="preserve">(formulas, tables, </w:t>
+            </w:r>
+            <w:r>
+              <w:rPr>
+                <w:rFonts w:ascii="Helvetica Neue Light" w:eastAsiaTheme="minorHAnsi" w:hAnsi="Helvetica Neue Light" w:cstheme="minorBidi"/>
+                <w:color w:val="000000" w:themeColor="text1"/>
+                <w:sz w:val="20"/>
+                <w:szCs w:val="20"/>
+                <w:lang w:val="en-US" w:eastAsia="en-US"/>
+              </w:rPr>
+              <w:t xml:space="preserve">lists, </w:t>
+            </w:r>
+            <w:r>
+              <w:rPr>
+                <w:rFonts w:ascii="Helvetica Neue Light" w:eastAsiaTheme="minorHAnsi" w:hAnsi="Helvetica Neue Light" w:cstheme="minorBidi"/>
+                <w:color w:val="000000" w:themeColor="text1"/>
+                <w:sz w:val="20"/>
+                <w:szCs w:val="20"/>
+                <w:lang w:val="en-US" w:eastAsia="en-US"/>
+              </w:rPr>
+              <w:t xml:space="preserve">etc.) </w:t>
+            </w:r>
+            <w:r>
+              <w:rPr>
+                <w:rFonts w:ascii="Helvetica Neue Light" w:eastAsiaTheme="minorHAnsi" w:hAnsi="Helvetica Neue Light" w:cstheme="minorBidi"/>
+                <w:color w:val="000000" w:themeColor="text1"/>
+                <w:sz w:val="20"/>
+                <w:szCs w:val="20"/>
+                <w:lang w:val="en-US" w:eastAsia="en-US"/>
+              </w:rPr>
+              <w:t xml:space="preserve">and </w:t>
+            </w:r>
+            <w:r>
+              <w:rPr>
+                <w:rFonts w:ascii="Helvetica Neue Light" w:eastAsiaTheme="minorHAnsi" w:hAnsi="Helvetica Neue Light" w:cstheme="minorBidi"/>
+                <w:color w:val="000000" w:themeColor="text1"/>
+                <w:sz w:val="20"/>
+                <w:szCs w:val="20"/>
+                <w:lang w:val="en-US" w:eastAsia="en-US"/>
+              </w:rPr>
+              <w:t xml:space="preserve">continuous </w:t>
+            </w:r>
+            <w:r>
+              <w:rPr>
+                <w:rFonts w:ascii="Helvetica Neue Light" w:eastAsiaTheme="minorHAnsi" w:hAnsi="Helvetica Neue Light" w:cstheme="minorBidi"/>
+                <w:color w:val="000000" w:themeColor="text1"/>
+                <w:sz w:val="20"/>
+                <w:szCs w:val="20"/>
+                <w:lang w:val="en-US" w:eastAsia="en-US"/>
+              </w:rPr>
+              <w:t>text is balanced and they are clearly separated.</w:t>
             </w:r>
           </w:p>
         </w:tc>

</xml_diff>